<commit_message>
Module 5 CTA files for uploading including images.
</commit_message>
<xml_diff>
--- a/Module 3 Critical Thinking Assignment To Do List.docx
+++ b/Module 3 Critical Thinking Assignment To Do List.docx
@@ -592,6 +592,74 @@
         </w:rPr>
         <w:t xml:space="preserve"> blocks any re-collect from repositories to stop duplicate viewing of both old and new changes. </w:t>
       </w:r>
+      <w:r>
+        <w:rPr>
+          <w:rFonts w:ascii="Times New Roman" w:eastAsia="DengXian" w:hAnsi="Times New Roman" w:cs="Times New Roman"/>
+        </w:rPr>
+        <w:t xml:space="preserve">The Largest obstacles for me </w:t>
+      </w:r>
+      <w:proofErr w:type="gramStart"/>
+      <w:r>
+        <w:rPr>
+          <w:rFonts w:ascii="Times New Roman" w:eastAsia="DengXian" w:hAnsi="Times New Roman" w:cs="Times New Roman"/>
+        </w:rPr>
+        <w:t>was</w:t>
+      </w:r>
+      <w:proofErr w:type="gramEnd"/>
+      <w:r>
+        <w:rPr>
+          <w:rFonts w:ascii="Times New Roman" w:eastAsia="DengXian" w:hAnsi="Times New Roman" w:cs="Times New Roman"/>
+        </w:rPr>
+        <w:t xml:space="preserve"> creating the different State-Saving files like DAO, Repository and Database. These were new </w:t>
+      </w:r>
+      <w:proofErr w:type="gramStart"/>
+      <w:r>
+        <w:rPr>
+          <w:rFonts w:ascii="Times New Roman" w:eastAsia="DengXian" w:hAnsi="Times New Roman" w:cs="Times New Roman"/>
+        </w:rPr>
+        <w:t>concepts</w:t>
+      </w:r>
+      <w:proofErr w:type="gramEnd"/>
+      <w:r>
+        <w:rPr>
+          <w:rFonts w:ascii="Times New Roman" w:eastAsia="DengXian" w:hAnsi="Times New Roman" w:cs="Times New Roman"/>
+        </w:rPr>
+        <w:t xml:space="preserve"> and a lot of syntax obstacles hindered my process. Another tough part was the Navigation options. I went a little extra to give navigation options </w:t>
+      </w:r>
+      <w:r>
+        <w:rPr>
+          <w:rFonts w:ascii="Times New Roman" w:eastAsia="DengXian" w:hAnsi="Times New Roman" w:cs="Times New Roman"/>
+        </w:rPr>
+        <w:t xml:space="preserve">for each screen that popped up. Making sure each route to reference which screen to call from the previous action was a new adventure. Using </w:t>
+      </w:r>
+      <w:proofErr w:type="spellStart"/>
+      <w:r>
+        <w:rPr>
+          <w:rFonts w:ascii="Times New Roman" w:eastAsia="DengXian" w:hAnsi="Times New Roman" w:cs="Times New Roman"/>
+        </w:rPr>
+        <w:t>backStackEntry</w:t>
+      </w:r>
+      <w:proofErr w:type="spellEnd"/>
+      <w:r>
+        <w:rPr>
+          <w:rFonts w:ascii="Times New Roman" w:eastAsia="DengXian" w:hAnsi="Times New Roman" w:cs="Times New Roman"/>
+        </w:rPr>
+        <w:t xml:space="preserve"> was a </w:t>
+      </w:r>
+      <w:proofErr w:type="gramStart"/>
+      <w:r>
+        <w:rPr>
+          <w:rFonts w:ascii="Times New Roman" w:eastAsia="DengXian" w:hAnsi="Times New Roman" w:cs="Times New Roman"/>
+        </w:rPr>
+        <w:t>really</w:t>
+      </w:r>
+      <w:proofErr w:type="gramEnd"/>
+      <w:r>
+        <w:rPr>
+          <w:rFonts w:ascii="Times New Roman" w:eastAsia="DengXian" w:hAnsi="Times New Roman" w:cs="Times New Roman"/>
+        </w:rPr>
+        <w:t xml:space="preserve"> cool but challenging experience to understand how that worked with navigation processes. </w:t>
+      </w:r>
     </w:p>
     <w:p>
       <w:pPr>
@@ -613,17 +681,16 @@
       </w:r>
       <w:r>
         <w:rPr>
-          <w:b/>
-          <w:bCs/>
+          <w:rFonts w:ascii="Times New Roman" w:eastAsia="DengXian" w:hAnsi="Times New Roman" w:cs="Times New Roman"/>
           <w:noProof/>
-          <w:sz w:val="32"/>
-          <w:szCs w:val="32"/>
+          <w:sz w:val="28"/>
+          <w:szCs w:val="28"/>
         </w:rPr>
         <w:drawing>
-          <wp:inline distT="0" distB="0" distL="0" distR="0" wp14:anchorId="4D19CF84" wp14:editId="2FFCD48F">
-            <wp:extent cx="2761488" cy="3148229"/>
-            <wp:effectExtent l="0" t="0" r="1270" b="0"/>
-            <wp:docPr id="931410416" name="Picture 1" descr="A screenshot of a calculator&#10;&#10;AI-generated content may be incorrect."/>
+          <wp:inline distT="0" distB="0" distL="0" distR="0" wp14:anchorId="650C4F04" wp14:editId="296AB0BE">
+            <wp:extent cx="2478253" cy="3502152"/>
+            <wp:effectExtent l="0" t="0" r="0" b="3175"/>
+            <wp:docPr id="1482984382" name="Picture 1" descr="A screenshot of a cell phone&#10;&#10;AI-generated content may be incorrect."/>
             <wp:cNvGraphicFramePr>
               <a:graphicFrameLocks xmlns:a="http://schemas.openxmlformats.org/drawingml/2006/main" noChangeAspect="1"/>
             </wp:cNvGraphicFramePr>
@@ -631,11 +698,11 @@
               <a:graphicData uri="http://schemas.openxmlformats.org/drawingml/2006/picture">
                 <pic:pic xmlns:pic="http://schemas.openxmlformats.org/drawingml/2006/picture">
                   <pic:nvPicPr>
-                    <pic:cNvPr id="931410416" name="Picture 1" descr="A screenshot of a calculator&#10;&#10;AI-generated content may be incorrect."/>
+                    <pic:cNvPr id="1482984382" name="Picture 1" descr="A screenshot of a cell phone&#10;&#10;AI-generated content may be incorrect."/>
                     <pic:cNvPicPr/>
                   </pic:nvPicPr>
                   <pic:blipFill>
-                    <a:blip r:embed="rId4" cstate="print">
+                    <a:blip r:embed="rId4">
                       <a:extLst>
                         <a:ext uri="{28A0092B-C50C-407E-A947-70E740481C1C}">
                           <a14:useLocalDpi xmlns:a14="http://schemas.microsoft.com/office/drawing/2010/main" val="0"/>
@@ -649,7 +716,7 @@
                   <pic:spPr>
                     <a:xfrm>
                       <a:off x="0" y="0"/>
-                      <a:ext cx="2786434" cy="3176668"/>
+                      <a:ext cx="2484452" cy="3510912"/>
                     </a:xfrm>
                     <a:prstGeom prst="rect">
                       <a:avLst/>
@@ -671,17 +738,16 @@
       </w:r>
       <w:r>
         <w:rPr>
-          <w:b/>
-          <w:bCs/>
+          <w:rFonts w:ascii="Times New Roman" w:eastAsia="DengXian" w:hAnsi="Times New Roman" w:cs="Times New Roman"/>
           <w:noProof/>
-          <w:sz w:val="32"/>
-          <w:szCs w:val="32"/>
+          <w:sz w:val="28"/>
+          <w:szCs w:val="28"/>
         </w:rPr>
         <w:drawing>
-          <wp:inline distT="0" distB="0" distL="0" distR="0" wp14:anchorId="5F0C9578" wp14:editId="15D88F44">
-            <wp:extent cx="2699173" cy="3136392"/>
-            <wp:effectExtent l="0" t="0" r="6350" b="6985"/>
-            <wp:docPr id="935680343" name="Picture 2" descr="A screenshot of a cell phone&#10;&#10;AI-generated content may be incorrect."/>
+          <wp:inline distT="0" distB="0" distL="0" distR="0" wp14:anchorId="6E546C73" wp14:editId="1796C5D3">
+            <wp:extent cx="2521548" cy="3465576"/>
+            <wp:effectExtent l="0" t="0" r="0" b="1905"/>
+            <wp:docPr id="1548252679" name="Picture 2" descr="A screenshot of a cell phone&#10;&#10;AI-generated content may be incorrect."/>
             <wp:cNvGraphicFramePr>
               <a:graphicFrameLocks xmlns:a="http://schemas.openxmlformats.org/drawingml/2006/main" noChangeAspect="1"/>
             </wp:cNvGraphicFramePr>
@@ -689,11 +755,11 @@
               <a:graphicData uri="http://schemas.openxmlformats.org/drawingml/2006/picture">
                 <pic:pic xmlns:pic="http://schemas.openxmlformats.org/drawingml/2006/picture">
                   <pic:nvPicPr>
-                    <pic:cNvPr id="935680343" name="Picture 2" descr="A screenshot of a cell phone&#10;&#10;AI-generated content may be incorrect."/>
+                    <pic:cNvPr id="1548252679" name="Picture 2" descr="A screenshot of a cell phone&#10;&#10;AI-generated content may be incorrect."/>
                     <pic:cNvPicPr/>
                   </pic:nvPicPr>
                   <pic:blipFill>
-                    <a:blip r:embed="rId5" cstate="print">
+                    <a:blip r:embed="rId5">
                       <a:extLst>
                         <a:ext uri="{28A0092B-C50C-407E-A947-70E740481C1C}">
                           <a14:useLocalDpi xmlns:a14="http://schemas.microsoft.com/office/drawing/2010/main" val="0"/>
@@ -707,7 +773,7 @@
                   <pic:spPr>
                     <a:xfrm>
                       <a:off x="0" y="0"/>
-                      <a:ext cx="2741505" cy="3185581"/>
+                      <a:ext cx="2539407" cy="3490121"/>
                     </a:xfrm>
                     <a:prstGeom prst="rect">
                       <a:avLst/>
@@ -725,21 +791,20 @@
           <w:sz w:val="28"/>
           <w:szCs w:val="28"/>
         </w:rPr>
-        <w:t xml:space="preserve">   </w:t>
-      </w:r>
-      <w:r>
-        <w:rPr>
-          <w:b/>
-          <w:bCs/>
+        <w:t xml:space="preserve">     </w:t>
+      </w:r>
+      <w:r>
+        <w:rPr>
+          <w:rFonts w:ascii="Times New Roman" w:eastAsia="DengXian" w:hAnsi="Times New Roman" w:cs="Times New Roman"/>
           <w:noProof/>
-          <w:sz w:val="32"/>
-          <w:szCs w:val="32"/>
+          <w:sz w:val="28"/>
+          <w:szCs w:val="28"/>
         </w:rPr>
         <w:drawing>
-          <wp:inline distT="0" distB="0" distL="0" distR="0" wp14:anchorId="1E075688" wp14:editId="029E8171">
-            <wp:extent cx="2806700" cy="3161700"/>
-            <wp:effectExtent l="0" t="0" r="0" b="635"/>
-            <wp:docPr id="1108014808" name="Picture 3" descr="A screenshot of a calculator&#10;&#10;AI-generated content may be incorrect."/>
+          <wp:inline distT="0" distB="0" distL="0" distR="0" wp14:anchorId="57E62E02" wp14:editId="3092E143">
+            <wp:extent cx="2478563" cy="3584448"/>
+            <wp:effectExtent l="0" t="0" r="0" b="0"/>
+            <wp:docPr id="729278570" name="Picture 4" descr="A screenshot of a cell phone&#10;&#10;AI-generated content may be incorrect."/>
             <wp:cNvGraphicFramePr>
               <a:graphicFrameLocks xmlns:a="http://schemas.openxmlformats.org/drawingml/2006/main" noChangeAspect="1"/>
             </wp:cNvGraphicFramePr>
@@ -747,11 +812,11 @@
               <a:graphicData uri="http://schemas.openxmlformats.org/drawingml/2006/picture">
                 <pic:pic xmlns:pic="http://schemas.openxmlformats.org/drawingml/2006/picture">
                   <pic:nvPicPr>
-                    <pic:cNvPr id="1108014808" name="Picture 3" descr="A screenshot of a calculator&#10;&#10;AI-generated content may be incorrect."/>
+                    <pic:cNvPr id="729278570" name="Picture 4" descr="A screenshot of a cell phone&#10;&#10;AI-generated content may be incorrect."/>
                     <pic:cNvPicPr/>
                   </pic:nvPicPr>
                   <pic:blipFill>
-                    <a:blip r:embed="rId6" cstate="print">
+                    <a:blip r:embed="rId6">
                       <a:extLst>
                         <a:ext uri="{28A0092B-C50C-407E-A947-70E740481C1C}">
                           <a14:useLocalDpi xmlns:a14="http://schemas.microsoft.com/office/drawing/2010/main" val="0"/>
@@ -765,7 +830,7 @@
                   <pic:spPr>
                     <a:xfrm>
                       <a:off x="0" y="0"/>
-                      <a:ext cx="2841677" cy="3201101"/>
+                      <a:ext cx="2488170" cy="3598341"/>
                     </a:xfrm>
                     <a:prstGeom prst="rect">
                       <a:avLst/>
@@ -783,21 +848,20 @@
           <w:sz w:val="28"/>
           <w:szCs w:val="28"/>
         </w:rPr>
-        <w:t xml:space="preserve">    </w:t>
-      </w:r>
-      <w:r>
-        <w:rPr>
-          <w:b/>
-          <w:bCs/>
+        <w:t xml:space="preserve">  </w:t>
+      </w:r>
+      <w:r>
+        <w:rPr>
+          <w:rFonts w:ascii="Times New Roman" w:eastAsia="DengXian" w:hAnsi="Times New Roman" w:cs="Times New Roman"/>
           <w:noProof/>
-          <w:sz w:val="32"/>
-          <w:szCs w:val="32"/>
+          <w:sz w:val="28"/>
+          <w:szCs w:val="28"/>
         </w:rPr>
         <w:drawing>
-          <wp:inline distT="0" distB="0" distL="0" distR="0" wp14:anchorId="022E7AE9" wp14:editId="72A6C347">
-            <wp:extent cx="2654811" cy="3163824"/>
-            <wp:effectExtent l="0" t="0" r="0" b="0"/>
-            <wp:docPr id="487016379" name="Picture 4" descr="A screenshot of a cell phone&#10;&#10;AI-generated content may be incorrect."/>
+          <wp:inline distT="0" distB="0" distL="0" distR="0" wp14:anchorId="50FE90F9" wp14:editId="510C6E88">
+            <wp:extent cx="2515133" cy="3575304"/>
+            <wp:effectExtent l="0" t="0" r="0" b="6350"/>
+            <wp:docPr id="854361215" name="Picture 3" descr="A black rectangular device with a black screen&#10;&#10;AI-generated content may be incorrect."/>
             <wp:cNvGraphicFramePr>
               <a:graphicFrameLocks xmlns:a="http://schemas.openxmlformats.org/drawingml/2006/main" noChangeAspect="1"/>
             </wp:cNvGraphicFramePr>
@@ -805,11 +869,11 @@
               <a:graphicData uri="http://schemas.openxmlformats.org/drawingml/2006/picture">
                 <pic:pic xmlns:pic="http://schemas.openxmlformats.org/drawingml/2006/picture">
                   <pic:nvPicPr>
-                    <pic:cNvPr id="487016379" name="Picture 4" descr="A screenshot of a cell phone&#10;&#10;AI-generated content may be incorrect."/>
+                    <pic:cNvPr id="854361215" name="Picture 3" descr="A black rectangular device with a black screen&#10;&#10;AI-generated content may be incorrect."/>
                     <pic:cNvPicPr/>
                   </pic:nvPicPr>
                   <pic:blipFill>
-                    <a:blip r:embed="rId7" cstate="print">
+                    <a:blip r:embed="rId7">
                       <a:extLst>
                         <a:ext uri="{28A0092B-C50C-407E-A947-70E740481C1C}">
                           <a14:useLocalDpi xmlns:a14="http://schemas.microsoft.com/office/drawing/2010/main" val="0"/>
@@ -823,7 +887,7 @@
                   <pic:spPr>
                     <a:xfrm>
                       <a:off x="0" y="0"/>
-                      <a:ext cx="2711509" cy="3231393"/>
+                      <a:ext cx="2529404" cy="3595591"/>
                     </a:xfrm>
                     <a:prstGeom prst="rect">
                       <a:avLst/>
@@ -837,18 +901,17 @@
       </w:r>
       <w:r>
         <w:rPr>
-          <w:b/>
-          <w:bCs/>
+          <w:rFonts w:ascii="Times New Roman" w:eastAsia="DengXian" w:hAnsi="Times New Roman" w:cs="Times New Roman"/>
           <w:noProof/>
-          <w:sz w:val="32"/>
-          <w:szCs w:val="32"/>
+          <w:sz w:val="28"/>
+          <w:szCs w:val="28"/>
         </w:rPr>
         <w:lastRenderedPageBreak/>
         <w:drawing>
-          <wp:inline distT="0" distB="0" distL="0" distR="0" wp14:anchorId="52BAF50D" wp14:editId="0A3C235C">
-            <wp:extent cx="5943600" cy="4197096"/>
-            <wp:effectExtent l="0" t="0" r="0" b="0"/>
-            <wp:docPr id="1228418603" name="Picture 5" descr="A screenshot of a computer&#10;&#10;AI-generated content may be incorrect."/>
+          <wp:inline distT="0" distB="0" distL="0" distR="0" wp14:anchorId="21ECE71E" wp14:editId="416060A3">
+            <wp:extent cx="2402524" cy="3401187"/>
+            <wp:effectExtent l="0" t="0" r="0" b="8890"/>
+            <wp:docPr id="340808401" name="Picture 5" descr="A screenshot of a cell phone&#10;&#10;AI-generated content may be incorrect."/>
             <wp:cNvGraphicFramePr>
               <a:graphicFrameLocks xmlns:a="http://schemas.openxmlformats.org/drawingml/2006/main" noChangeAspect="1"/>
             </wp:cNvGraphicFramePr>
@@ -856,172 +919,11 @@
               <a:graphicData uri="http://schemas.openxmlformats.org/drawingml/2006/picture">
                 <pic:pic xmlns:pic="http://schemas.openxmlformats.org/drawingml/2006/picture">
                   <pic:nvPicPr>
-                    <pic:cNvPr id="1228418603" name="Picture 5" descr="A screenshot of a computer&#10;&#10;AI-generated content may be incorrect."/>
-                    <pic:cNvPicPr/>
-                  </pic:nvPicPr>
-                  <pic:blipFill rotWithShape="1">
-                    <a:blip r:embed="rId8">
-                      <a:extLst>
-                        <a:ext uri="{28A0092B-C50C-407E-A947-70E740481C1C}">
-                          <a14:useLocalDpi xmlns:a14="http://schemas.microsoft.com/office/drawing/2010/main" val="0"/>
-                        </a:ext>
-                      </a:extLst>
-                    </a:blip>
-                    <a:srcRect b="35453"/>
-                    <a:stretch>
-                      <a:fillRect/>
-                    </a:stretch>
-                  </pic:blipFill>
-                  <pic:spPr bwMode="auto">
-                    <a:xfrm>
-                      <a:off x="0" y="0"/>
-                      <a:ext cx="5943600" cy="4197096"/>
-                    </a:xfrm>
-                    <a:prstGeom prst="rect">
-                      <a:avLst/>
-                    </a:prstGeom>
-                    <a:ln>
-                      <a:noFill/>
-                    </a:ln>
-                    <a:extLst>
-                      <a:ext uri="{53640926-AAD7-44D8-BBD7-CCE9431645EC}">
-                        <a14:shadowObscured xmlns:a14="http://schemas.microsoft.com/office/drawing/2010/main"/>
-                      </a:ext>
-                    </a:extLst>
-                  </pic:spPr>
-                </pic:pic>
-              </a:graphicData>
-            </a:graphic>
-          </wp:inline>
-        </w:drawing>
-      </w:r>
-    </w:p>
-    <w:p>
-      <w:pPr>
-        <w:rPr>
-          <w:b/>
-          <w:bCs/>
-          <w:sz w:val="32"/>
-          <w:szCs w:val="32"/>
-        </w:rPr>
-      </w:pPr>
-      <w:r>
-        <w:rPr>
-          <w:b/>
-          <w:bCs/>
-          <w:sz w:val="32"/>
-          <w:szCs w:val="32"/>
-        </w:rPr>
-        <w:t>References:</w:t>
-      </w:r>
-    </w:p>
-    <w:p>
-      <w:pPr>
-        <w:pStyle w:val="NormalWeb"/>
-        <w:ind w:left="567" w:hanging="567"/>
-      </w:pPr>
-      <w:r>
-        <w:t xml:space="preserve">Android Studio. (n.d.). </w:t>
-      </w:r>
-      <w:r>
-        <w:rPr>
-          <w:i/>
-          <w:iCs/>
-        </w:rPr>
-        <w:t xml:space="preserve">Custom Design Systems in </w:t>
-      </w:r>
-      <w:proofErr w:type="gramStart"/>
-      <w:r>
-        <w:rPr>
-          <w:i/>
-          <w:iCs/>
-        </w:rPr>
-        <w:t>compose  :</w:t>
-      </w:r>
-      <w:proofErr w:type="gramEnd"/>
-      <w:r>
-        <w:rPr>
-          <w:i/>
-          <w:iCs/>
-        </w:rPr>
-        <w:t xml:space="preserve">  Jetpack </w:t>
-      </w:r>
-      <w:proofErr w:type="gramStart"/>
-      <w:r>
-        <w:rPr>
-          <w:i/>
-          <w:iCs/>
-        </w:rPr>
-        <w:t>Compose  :</w:t>
-      </w:r>
-      <w:proofErr w:type="gramEnd"/>
-      <w:r>
-        <w:rPr>
-          <w:i/>
-          <w:iCs/>
-        </w:rPr>
-        <w:t>  android developers</w:t>
-      </w:r>
-      <w:r>
-        <w:t xml:space="preserve">. Android Developers. </w:t>
-      </w:r>
-      <w:hyperlink r:id="rId9" w:history="1">
-        <w:r>
-          <w:rPr>
-            <w:rStyle w:val="Hyperlink"/>
-          </w:rPr>
-          <w:t>https://developer.android.com/develop/ui/compose/designsystems/custom</w:t>
-        </w:r>
-      </w:hyperlink>
-    </w:p>
-    <w:p>
-      <w:pPr>
-        <w:ind w:right="-1260"/>
-        <w:rPr>
-          <w:b/>
-          <w:bCs/>
-          <w:sz w:val="32"/>
-          <w:szCs w:val="32"/>
-        </w:rPr>
-      </w:pPr>
-      <w:r>
-        <w:rPr>
-          <w:b/>
-          <w:bCs/>
-          <w:sz w:val="32"/>
-          <w:szCs w:val="32"/>
-        </w:rPr>
-        <w:t>Public GitHub Repository:</w:t>
-      </w:r>
-    </w:p>
-    <w:p>
-      <w:pPr>
-        <w:ind w:right="-1260"/>
-      </w:pPr>
-      <w:r>
-        <w:rPr>
-          <w:rFonts w:ascii="Times New Roman" w:eastAsia="DengXian" w:hAnsi="Times New Roman" w:cs="Times New Roman"/>
-          <w:noProof/>
-          <w:sz w:val="36"/>
-          <w:szCs w:val="36"/>
-        </w:rPr>
-        <w:drawing>
-          <wp:inline distT="0" distB="0" distL="0" distR="0" wp14:anchorId="6385F5BE" wp14:editId="4D167C2E">
-            <wp:extent cx="5861050" cy="2057400"/>
-            <wp:effectExtent l="0" t="0" r="6350" b="0"/>
-            <wp:docPr id="1203428068" name="Picture 1" descr="A screenshot of a computer&#10;&#10;AI-generated content may be incorrect."/>
-            <wp:cNvGraphicFramePr>
-              <a:graphicFrameLocks xmlns:a="http://schemas.openxmlformats.org/drawingml/2006/main" noChangeAspect="1"/>
-            </wp:cNvGraphicFramePr>
-            <a:graphic xmlns:a="http://schemas.openxmlformats.org/drawingml/2006/main">
-              <a:graphicData uri="http://schemas.openxmlformats.org/drawingml/2006/picture">
-                <pic:pic xmlns:pic="http://schemas.openxmlformats.org/drawingml/2006/picture">
-                  <pic:nvPicPr>
-                    <pic:cNvPr id="1203428068" name="Picture 1" descr="A screenshot of a computer&#10;&#10;AI-generated content may be incorrect."/>
+                    <pic:cNvPr id="340808401" name="Picture 5" descr="A screenshot of a cell phone&#10;&#10;AI-generated content may be incorrect."/>
                     <pic:cNvPicPr/>
                   </pic:nvPicPr>
                   <pic:blipFill>
-                    <a:blip r:embed="rId10" cstate="print">
+                    <a:blip r:embed="rId8" cstate="print">
                       <a:extLst>
                         <a:ext uri="{28A0092B-C50C-407E-A947-70E740481C1C}">
                           <a14:useLocalDpi xmlns:a14="http://schemas.microsoft.com/office/drawing/2010/main" val="0"/>
@@ -1035,11 +937,91 @@
                   <pic:spPr>
                     <a:xfrm>
                       <a:off x="0" y="0"/>
-                      <a:ext cx="5880878" cy="2064360"/>
+                      <a:ext cx="2413832" cy="3417195"/>
                     </a:xfrm>
                     <a:prstGeom prst="rect">
                       <a:avLst/>
                     </a:prstGeom>
+                  </pic:spPr>
+                </pic:pic>
+              </a:graphicData>
+            </a:graphic>
+          </wp:inline>
+        </w:drawing>
+      </w:r>
+    </w:p>
+    <w:p>
+      <w:pPr>
+        <w:ind w:right="-1260"/>
+        <w:rPr>
+          <w:b/>
+          <w:bCs/>
+          <w:sz w:val="32"/>
+          <w:szCs w:val="32"/>
+        </w:rPr>
+      </w:pPr>
+      <w:r>
+        <w:rPr>
+          <w:b/>
+          <w:bCs/>
+          <w:sz w:val="32"/>
+          <w:szCs w:val="32"/>
+        </w:rPr>
+        <w:t>Public GitHub Repository:</w:t>
+      </w:r>
+    </w:p>
+    <w:p>
+      <w:pPr>
+        <w:ind w:right="-1260"/>
+      </w:pPr>
+      <w:r>
+        <w:rPr>
+          <w:noProof/>
+        </w:rPr>
+        <w:drawing>
+          <wp:inline distT="0" distB="0" distL="0" distR="0" wp14:anchorId="365BA726" wp14:editId="32A23F42">
+            <wp:extent cx="5943600" cy="4069080"/>
+            <wp:effectExtent l="0" t="0" r="0" b="7620"/>
+            <wp:docPr id="446174337" name="Picture 6" descr="A screenshot of a computer&#10;&#10;AI-generated content may be incorrect."/>
+            <wp:cNvGraphicFramePr>
+              <a:graphicFrameLocks xmlns:a="http://schemas.openxmlformats.org/drawingml/2006/main" noChangeAspect="1"/>
+            </wp:cNvGraphicFramePr>
+            <a:graphic xmlns:a="http://schemas.openxmlformats.org/drawingml/2006/main">
+              <a:graphicData uri="http://schemas.openxmlformats.org/drawingml/2006/picture">
+                <pic:pic xmlns:pic="http://schemas.openxmlformats.org/drawingml/2006/picture">
+                  <pic:nvPicPr>
+                    <pic:cNvPr id="446174337" name="Picture 6" descr="A screenshot of a computer&#10;&#10;AI-generated content may be incorrect."/>
+                    <pic:cNvPicPr/>
+                  </pic:nvPicPr>
+                  <pic:blipFill rotWithShape="1">
+                    <a:blip r:embed="rId9">
+                      <a:extLst>
+                        <a:ext uri="{28A0092B-C50C-407E-A947-70E740481C1C}">
+                          <a14:useLocalDpi xmlns:a14="http://schemas.microsoft.com/office/drawing/2010/main" val="0"/>
+                        </a:ext>
+                      </a:extLst>
+                    </a:blip>
+                    <a:srcRect b="5570"/>
+                    <a:stretch>
+                      <a:fillRect/>
+                    </a:stretch>
+                  </pic:blipFill>
+                  <pic:spPr bwMode="auto">
+                    <a:xfrm>
+                      <a:off x="0" y="0"/>
+                      <a:ext cx="5943600" cy="4069080"/>
+                    </a:xfrm>
+                    <a:prstGeom prst="rect">
+                      <a:avLst/>
+                    </a:prstGeom>
+                    <a:ln>
+                      <a:noFill/>
+                    </a:ln>
+                    <a:extLst>
+                      <a:ext uri="{53640926-AAD7-44D8-BBD7-CCE9431645EC}">
+                        <a14:shadowObscured xmlns:a14="http://schemas.microsoft.com/office/drawing/2010/main"/>
+                      </a:ext>
+                    </a:extLst>
                   </pic:spPr>
                 </pic:pic>
               </a:graphicData>
@@ -2013,6 +1995,18 @@
       <w:shd w:val="clear" w:color="auto" w:fill="E1DFDD"/>
     </w:rPr>
   </w:style>
+  <w:style w:type="character" w:styleId="FollowedHyperlink">
+    <w:name w:val="FollowedHyperlink"/>
+    <w:basedOn w:val="DefaultParagraphFont"/>
+    <w:uiPriority w:val="99"/>
+    <w:semiHidden/>
+    <w:unhideWhenUsed/>
+    <w:rsid w:val="00C97EE0"/>
+    <w:rPr>
+      <w:color w:val="96607D" w:themeColor="followedHyperlink"/>
+      <w:u w:val="single"/>
+    </w:rPr>
+  </w:style>
 </w:styles>
 </file>
 

</xml_diff>